<commit_message>
correction to product backlog
</commit_message>
<xml_diff>
--- a/Backlogs/Product Backlog.docx
+++ b/Backlogs/Product Backlog.docx
@@ -26,23 +26,13 @@
       <w:r>
         <w:t xml:space="preserve"> </w:t>
       </w:r>
-      <w:proofErr w:type="spellStart"/>
       <w:r>
         <w:rPr>
           <w:rFonts w:ascii="Times New Roman" w:hAnsi="Times New Roman" w:cs="Times New Roman"/>
           <w:sz w:val="48"/>
           <w:szCs w:val="48"/>
         </w:rPr>
-        <w:t>Whatsapp</w:t>
-      </w:r>
-      <w:proofErr w:type="spellEnd"/>
-      <w:r>
-        <w:rPr>
-          <w:rFonts w:ascii="Times New Roman" w:hAnsi="Times New Roman" w:cs="Times New Roman"/>
-          <w:sz w:val="48"/>
-          <w:szCs w:val="48"/>
-        </w:rPr>
-        <w:t xml:space="preserve"> </w:t>
+        <w:t xml:space="preserve">Whatsapp </w:t>
       </w:r>
       <w:r>
         <w:rPr>
@@ -492,7 +482,7 @@
                 <w:sz w:val="28"/>
                 <w:szCs w:val="28"/>
               </w:rPr>
-              <w:t>In progress</w:t>
+              <w:t>To be started</w:t>
             </w:r>
           </w:p>
         </w:tc>
@@ -672,7 +662,7 @@
                 <w:sz w:val="28"/>
                 <w:szCs w:val="28"/>
               </w:rPr>
-              <w:t>In progress</w:t>
+              <w:t>To be started</w:t>
             </w:r>
           </w:p>
         </w:tc>
@@ -849,7 +839,7 @@
                 <w:sz w:val="28"/>
                 <w:szCs w:val="28"/>
               </w:rPr>
-              <w:t>In progress</w:t>
+              <w:t>To be started</w:t>
             </w:r>
           </w:p>
         </w:tc>
@@ -1028,7 +1018,7 @@
                 <w:sz w:val="28"/>
                 <w:szCs w:val="28"/>
               </w:rPr>
-              <w:t>In progress</w:t>
+              <w:t>To be started</w:t>
             </w:r>
           </w:p>
         </w:tc>
@@ -1074,14 +1064,7 @@
                 <w:sz w:val="28"/>
                 <w:szCs w:val="28"/>
               </w:rPr>
-              <w:t xml:space="preserve">    </w:t>
-            </w:r>
-            <w:r>
-              <w:rPr>
-                <w:sz w:val="28"/>
-                <w:szCs w:val="28"/>
-              </w:rPr>
-              <w:t>User</w:t>
+              <w:t xml:space="preserve">    User</w:t>
             </w:r>
           </w:p>
         </w:tc>
@@ -1205,7 +1188,7 @@
                 <w:sz w:val="28"/>
                 <w:szCs w:val="28"/>
               </w:rPr>
-              <w:t>In progress</w:t>
+              <w:t>To be started</w:t>
             </w:r>
           </w:p>
         </w:tc>
@@ -1251,14 +1234,7 @@
                 <w:sz w:val="28"/>
                 <w:szCs w:val="28"/>
               </w:rPr>
-              <w:t xml:space="preserve">    </w:t>
-            </w:r>
-            <w:r>
-              <w:rPr>
-                <w:sz w:val="28"/>
-                <w:szCs w:val="28"/>
-              </w:rPr>
-              <w:t>User</w:t>
+              <w:t xml:space="preserve">    User</w:t>
             </w:r>
           </w:p>
         </w:tc>
@@ -1306,23 +1282,7 @@
                 <w:sz w:val="28"/>
                 <w:szCs w:val="28"/>
               </w:rPr>
-              <w:t xml:space="preserve">I can have relative information of </w:t>
-            </w:r>
-            <w:proofErr w:type="spellStart"/>
-            <w:r>
-              <w:rPr>
-                <w:sz w:val="28"/>
-                <w:szCs w:val="28"/>
-              </w:rPr>
-              <w:t>a</w:t>
-            </w:r>
-            <w:proofErr w:type="spellEnd"/>
-            <w:r>
-              <w:rPr>
-                <w:sz w:val="28"/>
-                <w:szCs w:val="28"/>
-              </w:rPr>
-              <w:t xml:space="preserve"> event</w:t>
+              <w:t>I can have relative information of a event</w:t>
             </w:r>
           </w:p>
           <w:p/>
@@ -1399,7 +1359,7 @@
                 <w:sz w:val="28"/>
                 <w:szCs w:val="28"/>
               </w:rPr>
-              <w:t>In progress</w:t>
+              <w:t>To be started</w:t>
             </w:r>
           </w:p>
         </w:tc>
@@ -1567,7 +1527,7 @@
                 <w:sz w:val="28"/>
                 <w:szCs w:val="28"/>
               </w:rPr>
-              <w:t>In progress</w:t>
+              <w:t>To be started</w:t>
             </w:r>
           </w:p>
         </w:tc>
@@ -1718,7 +1678,7 @@
                 <w:sz w:val="28"/>
                 <w:szCs w:val="28"/>
               </w:rPr>
-              <w:t>In progress</w:t>
+              <w:t>To be started</w:t>
             </w:r>
           </w:p>
         </w:tc>
@@ -1882,7 +1842,7 @@
                 <w:sz w:val="28"/>
                 <w:szCs w:val="28"/>
               </w:rPr>
-              <w:t>In progress</w:t>
+              <w:t>To be started</w:t>
             </w:r>
           </w:p>
         </w:tc>
@@ -2022,10 +1982,7 @@
           <w:p/>
           <w:p>
             <w:r>
-              <w:t xml:space="preserve">   </w:t>
-            </w:r>
-            <w:r>
-              <w:t xml:space="preserve"> </w:t>
+              <w:t xml:space="preserve">    </w:t>
             </w:r>
             <w:r>
               <w:rPr>
@@ -2052,7 +2009,7 @@
                 <w:sz w:val="28"/>
                 <w:szCs w:val="28"/>
               </w:rPr>
-              <w:t>In progress</w:t>
+              <w:t>To be started</w:t>
             </w:r>
           </w:p>
         </w:tc>

</xml_diff>

<commit_message>
product backlog and sprint backlog 1 has been corrected
</commit_message>
<xml_diff>
--- a/Backlogs/Product Backlog.docx
+++ b/Backlogs/Product Backlog.docx
@@ -482,7 +482,7 @@
                 <w:sz w:val="28"/>
                 <w:szCs w:val="28"/>
               </w:rPr>
-              <w:t>In Progress</w:t>
+              <w:t>Done</w:t>
             </w:r>
           </w:p>
         </w:tc>
@@ -555,7 +555,7 @@
                 <w:sz w:val="28"/>
                 <w:szCs w:val="28"/>
               </w:rPr>
-              <w:t>See what I m texting in real time</w:t>
+              <w:t>See the name of the sender of a text</w:t>
             </w:r>
           </w:p>
         </w:tc>
@@ -575,7 +575,7 @@
                 <w:sz w:val="28"/>
                 <w:szCs w:val="28"/>
               </w:rPr>
-              <w:t>I can check what I texted before sending the text</w:t>
+              <w:t>I know exactly who said what.</w:t>
             </w:r>
           </w:p>
           <w:p/>
@@ -662,7 +662,7 @@
                 <w:sz w:val="28"/>
                 <w:szCs w:val="28"/>
               </w:rPr>
-              <w:t>To be started</w:t>
+              <w:t>Done</w:t>
             </w:r>
           </w:p>
         </w:tc>
@@ -839,6 +839,377 @@
                 <w:sz w:val="28"/>
                 <w:szCs w:val="28"/>
               </w:rPr>
+              <w:t>In Progress</w:t>
+            </w:r>
+          </w:p>
+        </w:tc>
+      </w:tr>
+      <w:tr>
+        <w:trPr>
+          <w:trHeight w:val="1268"/>
+        </w:trPr>
+        <w:tc>
+          <w:tcPr>
+            <w:tcW w:w="805" w:type="dxa"/>
+          </w:tcPr>
+          <w:p>
+            <w:pPr>
+              <w:rPr>
+                <w:sz w:val="28"/>
+                <w:szCs w:val="28"/>
+              </w:rPr>
+            </w:pPr>
+            <w:r>
+              <w:t xml:space="preserve">    </w:t>
+            </w:r>
+            <w:r>
+              <w:rPr>
+                <w:sz w:val="28"/>
+                <w:szCs w:val="28"/>
+              </w:rPr>
+              <w:t>4</w:t>
+            </w:r>
+          </w:p>
+        </w:tc>
+        <w:tc>
+          <w:tcPr>
+            <w:tcW w:w="1340" w:type="dxa"/>
+          </w:tcPr>
+          <w:p>
+            <w:r>
+              <w:rPr>
+                <w:sz w:val="28"/>
+                <w:szCs w:val="28"/>
+              </w:rPr>
+              <w:t xml:space="preserve">    </w:t>
+            </w:r>
+            <w:r>
+              <w:rPr>
+                <w:sz w:val="28"/>
+                <w:szCs w:val="28"/>
+              </w:rPr>
+              <w:t>User</w:t>
+            </w:r>
+          </w:p>
+        </w:tc>
+        <w:tc>
+          <w:tcPr>
+            <w:tcW w:w="3469" w:type="dxa"/>
+          </w:tcPr>
+          <w:p>
+            <w:pPr>
+              <w:rPr>
+                <w:sz w:val="28"/>
+                <w:szCs w:val="28"/>
+              </w:rPr>
+            </w:pPr>
+            <w:r>
+              <w:rPr>
+                <w:sz w:val="28"/>
+                <w:szCs w:val="28"/>
+              </w:rPr>
+              <w:t>Know the name of the group that I am currently texting</w:t>
+            </w:r>
+          </w:p>
+        </w:tc>
+        <w:tc>
+          <w:tcPr>
+            <w:tcW w:w="3209" w:type="dxa"/>
+          </w:tcPr>
+          <w:p>
+            <w:pPr>
+              <w:spacing w:after="160" w:line="259" w:lineRule="auto"/>
+              <w:rPr>
+                <w:sz w:val="28"/>
+                <w:szCs w:val="28"/>
+              </w:rPr>
+            </w:pPr>
+            <w:r>
+              <w:rPr>
+                <w:sz w:val="28"/>
+                <w:szCs w:val="28"/>
+              </w:rPr>
+              <w:t>I don’t get confused or send wrong message</w:t>
+            </w:r>
+          </w:p>
+          <w:p>
+            <w:pPr>
+              <w:spacing w:after="160" w:line="259" w:lineRule="auto"/>
+              <w:rPr>
+                <w:sz w:val="28"/>
+                <w:szCs w:val="28"/>
+              </w:rPr>
+            </w:pPr>
+          </w:p>
+        </w:tc>
+        <w:tc>
+          <w:tcPr>
+            <w:tcW w:w="1082" w:type="dxa"/>
+          </w:tcPr>
+          <w:p>
+            <w:pPr>
+              <w:rPr>
+                <w:sz w:val="28"/>
+                <w:szCs w:val="28"/>
+              </w:rPr>
+            </w:pPr>
+          </w:p>
+          <w:p>
+            <w:pPr>
+              <w:rPr>
+                <w:sz w:val="28"/>
+                <w:szCs w:val="28"/>
+              </w:rPr>
+            </w:pPr>
+            <w:r>
+              <w:rPr>
+                <w:sz w:val="28"/>
+                <w:szCs w:val="28"/>
+              </w:rPr>
+              <w:t xml:space="preserve">     </w:t>
+            </w:r>
+            <w:r>
+              <w:rPr>
+                <w:sz w:val="28"/>
+                <w:szCs w:val="28"/>
+              </w:rPr>
+              <w:t>4</w:t>
+            </w:r>
+          </w:p>
+        </w:tc>
+        <w:tc>
+          <w:tcPr>
+            <w:tcW w:w="989" w:type="dxa"/>
+          </w:tcPr>
+          <w:p/>
+          <w:p/>
+          <w:p>
+            <w:pPr>
+              <w:rPr>
+                <w:sz w:val="28"/>
+                <w:szCs w:val="28"/>
+              </w:rPr>
+            </w:pPr>
+            <w:r>
+              <w:t xml:space="preserve">     </w:t>
+            </w:r>
+            <w:r>
+              <w:rPr>
+                <w:sz w:val="28"/>
+                <w:szCs w:val="28"/>
+              </w:rPr>
+              <w:t>2</w:t>
+            </w:r>
+          </w:p>
+        </w:tc>
+        <w:tc>
+          <w:tcPr>
+            <w:tcW w:w="1238" w:type="dxa"/>
+          </w:tcPr>
+          <w:p>
+            <w:pPr>
+              <w:rPr>
+                <w:sz w:val="28"/>
+                <w:szCs w:val="28"/>
+              </w:rPr>
+            </w:pPr>
+            <w:r>
+              <w:rPr>
+                <w:sz w:val="28"/>
+                <w:szCs w:val="28"/>
+              </w:rPr>
+              <w:t>In Progress</w:t>
+            </w:r>
+          </w:p>
+        </w:tc>
+      </w:tr>
+      <w:tr>
+        <w:trPr>
+          <w:trHeight w:val="475"/>
+        </w:trPr>
+        <w:tc>
+          <w:tcPr>
+            <w:tcW w:w="805" w:type="dxa"/>
+          </w:tcPr>
+          <w:p>
+            <w:pPr>
+              <w:rPr>
+                <w:sz w:val="28"/>
+                <w:szCs w:val="28"/>
+              </w:rPr>
+            </w:pPr>
+            <w:r>
+              <w:rPr>
+                <w:sz w:val="28"/>
+                <w:szCs w:val="28"/>
+              </w:rPr>
+              <w:t xml:space="preserve">   </w:t>
+            </w:r>
+            <w:r>
+              <w:rPr>
+                <w:sz w:val="28"/>
+                <w:szCs w:val="28"/>
+              </w:rPr>
+              <w:t>5</w:t>
+            </w:r>
+          </w:p>
+        </w:tc>
+        <w:tc>
+          <w:tcPr>
+            <w:tcW w:w="1340" w:type="dxa"/>
+          </w:tcPr>
+          <w:p>
+            <w:r>
+              <w:rPr>
+                <w:sz w:val="28"/>
+                <w:szCs w:val="28"/>
+              </w:rPr>
+              <w:t xml:space="preserve">    User</w:t>
+            </w:r>
+          </w:p>
+        </w:tc>
+        <w:tc>
+          <w:tcPr>
+            <w:tcW w:w="3469" w:type="dxa"/>
+          </w:tcPr>
+          <w:p>
+            <w:pPr>
+              <w:rPr>
+                <w:sz w:val="28"/>
+                <w:szCs w:val="28"/>
+              </w:rPr>
+            </w:pPr>
+            <w:r>
+              <w:rPr>
+                <w:sz w:val="28"/>
+                <w:szCs w:val="28"/>
+              </w:rPr>
+              <w:t>See the time and date of a text in a group when it was send</w:t>
+            </w:r>
+          </w:p>
+          <w:p>
+            <w:pPr>
+              <w:rPr>
+                <w:sz w:val="28"/>
+                <w:szCs w:val="28"/>
+              </w:rPr>
+            </w:pPr>
+          </w:p>
+        </w:tc>
+        <w:tc>
+          <w:tcPr>
+            <w:tcW w:w="3209" w:type="dxa"/>
+          </w:tcPr>
+          <w:p>
+            <w:pPr>
+              <w:rPr>
+                <w:sz w:val="28"/>
+                <w:szCs w:val="28"/>
+              </w:rPr>
+            </w:pPr>
+            <w:r>
+              <w:rPr>
+                <w:sz w:val="28"/>
+                <w:szCs w:val="28"/>
+              </w:rPr>
+              <w:t>I can have relative information of a</w:t>
+            </w:r>
+            <w:r>
+              <w:rPr>
+                <w:sz w:val="28"/>
+                <w:szCs w:val="28"/>
+              </w:rPr>
+              <w:t>n</w:t>
+            </w:r>
+            <w:r>
+              <w:rPr>
+                <w:sz w:val="28"/>
+                <w:szCs w:val="28"/>
+              </w:rPr>
+              <w:t xml:space="preserve"> event</w:t>
+            </w:r>
+          </w:p>
+          <w:p/>
+        </w:tc>
+        <w:tc>
+          <w:tcPr>
+            <w:tcW w:w="1082" w:type="dxa"/>
+          </w:tcPr>
+          <w:p>
+            <w:pPr>
+              <w:rPr>
+                <w:sz w:val="28"/>
+                <w:szCs w:val="28"/>
+              </w:rPr>
+            </w:pPr>
+          </w:p>
+          <w:p>
+            <w:pPr>
+              <w:rPr>
+                <w:sz w:val="28"/>
+                <w:szCs w:val="28"/>
+              </w:rPr>
+            </w:pPr>
+            <w:r>
+              <w:rPr>
+                <w:sz w:val="28"/>
+                <w:szCs w:val="28"/>
+              </w:rPr>
+              <w:t xml:space="preserve">     </w:t>
+            </w:r>
+            <w:r>
+              <w:rPr>
+                <w:sz w:val="28"/>
+                <w:szCs w:val="28"/>
+              </w:rPr>
+              <w:t>5</w:t>
+            </w:r>
+          </w:p>
+        </w:tc>
+        <w:tc>
+          <w:tcPr>
+            <w:tcW w:w="989" w:type="dxa"/>
+          </w:tcPr>
+          <w:p>
+            <w:pPr>
+              <w:rPr>
+                <w:sz w:val="28"/>
+                <w:szCs w:val="28"/>
+              </w:rPr>
+            </w:pPr>
+          </w:p>
+          <w:p>
+            <w:pPr>
+              <w:rPr>
+                <w:sz w:val="28"/>
+                <w:szCs w:val="28"/>
+              </w:rPr>
+            </w:pPr>
+            <w:r>
+              <w:rPr>
+                <w:sz w:val="28"/>
+                <w:szCs w:val="28"/>
+              </w:rPr>
+              <w:t xml:space="preserve">    3</w:t>
+            </w:r>
+          </w:p>
+        </w:tc>
+        <w:tc>
+          <w:tcPr>
+            <w:tcW w:w="1238" w:type="dxa"/>
+          </w:tcPr>
+          <w:p>
+            <w:pPr>
+              <w:rPr>
+                <w:sz w:val="28"/>
+                <w:szCs w:val="28"/>
+              </w:rPr>
+            </w:pPr>
+            <w:r>
+              <w:rPr>
+                <w:sz w:val="28"/>
+                <w:szCs w:val="28"/>
+              </w:rPr>
               <w:t>To be started</w:t>
             </w:r>
           </w:p>
@@ -860,14 +1231,18 @@
               </w:rPr>
             </w:pPr>
             <w:r>
-              <w:t xml:space="preserve">    </w:t>
-            </w:r>
-            <w:r>
-              <w:rPr>
-                <w:sz w:val="28"/>
-                <w:szCs w:val="28"/>
-              </w:rPr>
-              <w:t>4</w:t>
+              <w:rPr>
+                <w:sz w:val="28"/>
+                <w:szCs w:val="28"/>
+              </w:rPr>
+              <w:t xml:space="preserve">   </w:t>
+            </w:r>
+            <w:r>
+              <w:rPr>
+                <w:sz w:val="28"/>
+                <w:szCs w:val="28"/>
+              </w:rPr>
+              <w:t>6</w:t>
             </w:r>
           </w:p>
         </w:tc>
@@ -881,14 +1256,7 @@
                 <w:sz w:val="28"/>
                 <w:szCs w:val="28"/>
               </w:rPr>
-              <w:t xml:space="preserve">    </w:t>
-            </w:r>
-            <w:r>
-              <w:rPr>
-                <w:sz w:val="28"/>
-                <w:szCs w:val="28"/>
-              </w:rPr>
-              <w:t>User</w:t>
+              <w:t xml:space="preserve">    User</w:t>
             </w:r>
           </w:p>
         </w:tc>
@@ -908,7 +1276,7 @@
                 <w:sz w:val="28"/>
                 <w:szCs w:val="28"/>
               </w:rPr>
-              <w:t>Know the name of the group that I am currently texting</w:t>
+              <w:t>See older message in a group</w:t>
             </w:r>
           </w:p>
         </w:tc>
@@ -918,29 +1286,20 @@
           </w:tcPr>
           <w:p>
             <w:pPr>
-              <w:spacing w:after="160" w:line="259" w:lineRule="auto"/>
-              <w:rPr>
-                <w:sz w:val="28"/>
-                <w:szCs w:val="28"/>
-              </w:rPr>
-            </w:pPr>
-            <w:r>
-              <w:rPr>
-                <w:sz w:val="28"/>
-                <w:szCs w:val="28"/>
-              </w:rPr>
-              <w:t>I don’t get confused or send wrong message</w:t>
-            </w:r>
-          </w:p>
-          <w:p>
-            <w:pPr>
-              <w:spacing w:after="160" w:line="259" w:lineRule="auto"/>
-              <w:rPr>
-                <w:sz w:val="28"/>
-                <w:szCs w:val="28"/>
-              </w:rPr>
-            </w:pPr>
-          </w:p>
+              <w:rPr>
+                <w:sz w:val="28"/>
+                <w:szCs w:val="28"/>
+              </w:rPr>
+            </w:pPr>
+            <w:r>
+              <w:rPr>
+                <w:sz w:val="28"/>
+                <w:szCs w:val="28"/>
+              </w:rPr>
+              <w:t>I can be up to date of what is happening in that particular group</w:t>
+            </w:r>
+          </w:p>
+          <w:p/>
         </w:tc>
         <w:tc>
           <w:tcPr>
@@ -973,7 +1332,170 @@
                 <w:sz w:val="28"/>
                 <w:szCs w:val="28"/>
               </w:rPr>
-              <w:t>4</w:t>
+              <w:t>6</w:t>
+            </w:r>
+          </w:p>
+        </w:tc>
+        <w:tc>
+          <w:tcPr>
+            <w:tcW w:w="989" w:type="dxa"/>
+          </w:tcPr>
+          <w:p/>
+          <w:p>
+            <w:pPr>
+              <w:rPr>
+                <w:sz w:val="28"/>
+                <w:szCs w:val="28"/>
+              </w:rPr>
+            </w:pPr>
+            <w:r>
+              <w:rPr>
+                <w:sz w:val="28"/>
+                <w:szCs w:val="28"/>
+              </w:rPr>
+              <w:t xml:space="preserve">    3</w:t>
+            </w:r>
+          </w:p>
+        </w:tc>
+        <w:tc>
+          <w:tcPr>
+            <w:tcW w:w="1238" w:type="dxa"/>
+          </w:tcPr>
+          <w:p>
+            <w:pPr>
+              <w:rPr>
+                <w:sz w:val="28"/>
+                <w:szCs w:val="28"/>
+              </w:rPr>
+            </w:pPr>
+            <w:r>
+              <w:rPr>
+                <w:sz w:val="28"/>
+                <w:szCs w:val="28"/>
+              </w:rPr>
+              <w:t>To be started</w:t>
+            </w:r>
+          </w:p>
+        </w:tc>
+      </w:tr>
+      <w:tr>
+        <w:trPr>
+          <w:trHeight w:val="503"/>
+        </w:trPr>
+        <w:tc>
+          <w:tcPr>
+            <w:tcW w:w="805" w:type="dxa"/>
+          </w:tcPr>
+          <w:p>
+            <w:pPr>
+              <w:rPr>
+                <w:sz w:val="28"/>
+                <w:szCs w:val="28"/>
+              </w:rPr>
+            </w:pPr>
+            <w:r>
+              <w:rPr>
+                <w:sz w:val="28"/>
+                <w:szCs w:val="28"/>
+              </w:rPr>
+              <w:t xml:space="preserve">   </w:t>
+            </w:r>
+            <w:r>
+              <w:rPr>
+                <w:sz w:val="28"/>
+                <w:szCs w:val="28"/>
+              </w:rPr>
+              <w:t>7</w:t>
+            </w:r>
+          </w:p>
+        </w:tc>
+        <w:tc>
+          <w:tcPr>
+            <w:tcW w:w="1340" w:type="dxa"/>
+          </w:tcPr>
+          <w:p>
+            <w:r>
+              <w:rPr>
+                <w:sz w:val="28"/>
+                <w:szCs w:val="28"/>
+              </w:rPr>
+              <w:t xml:space="preserve">    User</w:t>
+            </w:r>
+          </w:p>
+        </w:tc>
+        <w:tc>
+          <w:tcPr>
+            <w:tcW w:w="3469" w:type="dxa"/>
+          </w:tcPr>
+          <w:p>
+            <w:pPr>
+              <w:rPr>
+                <w:sz w:val="28"/>
+                <w:szCs w:val="28"/>
+              </w:rPr>
+            </w:pPr>
+            <w:r>
+              <w:rPr>
+                <w:sz w:val="28"/>
+                <w:szCs w:val="28"/>
+              </w:rPr>
+              <w:t>See latest message of a group in sidebar</w:t>
+            </w:r>
+          </w:p>
+        </w:tc>
+        <w:tc>
+          <w:tcPr>
+            <w:tcW w:w="3209" w:type="dxa"/>
+          </w:tcPr>
+          <w:p>
+            <w:r>
+              <w:rPr>
+                <w:sz w:val="28"/>
+                <w:szCs w:val="28"/>
+              </w:rPr>
+              <w:t>I know I missed a text</w:t>
+            </w:r>
+          </w:p>
+        </w:tc>
+        <w:tc>
+          <w:tcPr>
+            <w:tcW w:w="1082" w:type="dxa"/>
+          </w:tcPr>
+          <w:p>
+            <w:pPr>
+              <w:rPr>
+                <w:sz w:val="28"/>
+                <w:szCs w:val="28"/>
+              </w:rPr>
+            </w:pPr>
+            <w:r>
+              <w:rPr>
+                <w:sz w:val="28"/>
+                <w:szCs w:val="28"/>
+              </w:rPr>
+              <w:t xml:space="preserve">     </w:t>
+            </w:r>
+          </w:p>
+          <w:p>
+            <w:pPr>
+              <w:rPr>
+                <w:sz w:val="28"/>
+                <w:szCs w:val="28"/>
+              </w:rPr>
+            </w:pPr>
+            <w:r>
+              <w:rPr>
+                <w:sz w:val="28"/>
+                <w:szCs w:val="28"/>
+              </w:rPr>
+              <w:t xml:space="preserve">     </w:t>
+            </w:r>
+            <w:r>
+              <w:rPr>
+                <w:sz w:val="28"/>
+                <w:szCs w:val="28"/>
+              </w:rPr>
+              <w:t>7</w:t>
             </w:r>
           </w:p>
         </w:tc>
@@ -984,21 +1506,15 @@
           <w:p/>
           <w:p/>
           <w:p>
-            <w:pPr>
-              <w:rPr>
-                <w:sz w:val="28"/>
-                <w:szCs w:val="28"/>
-              </w:rPr>
-            </w:pPr>
-            <w:r>
-              <w:t xml:space="preserve">     </w:t>
-            </w:r>
-            <w:r>
-              <w:rPr>
-                <w:sz w:val="28"/>
-                <w:szCs w:val="28"/>
-              </w:rPr>
-              <w:t>2</w:t>
+            <w:r>
+              <w:t xml:space="preserve">    </w:t>
+            </w:r>
+            <w:r>
+              <w:rPr>
+                <w:sz w:val="28"/>
+                <w:szCs w:val="28"/>
+              </w:rPr>
+              <w:t>4</w:t>
             </w:r>
           </w:p>
         </w:tc>
@@ -1050,7 +1566,7 @@
                 <w:sz w:val="28"/>
                 <w:szCs w:val="28"/>
               </w:rPr>
-              <w:t>5</w:t>
+              <w:t>8</w:t>
             </w:r>
           </w:p>
         </w:tc>
@@ -1084,7 +1600,7 @@
                 <w:sz w:val="28"/>
                 <w:szCs w:val="28"/>
               </w:rPr>
-              <w:t>See the name of the sender of a text</w:t>
+              <w:t>Have a different color text</w:t>
             </w:r>
           </w:p>
         </w:tc>
@@ -1104,71 +1620,52 @@
                 <w:sz w:val="28"/>
                 <w:szCs w:val="28"/>
               </w:rPr>
-              <w:t>I know exactly who said what.</w:t>
-            </w:r>
-          </w:p>
+              <w:t>It is easy to separate my text from rest of the members</w:t>
+            </w:r>
+          </w:p>
+        </w:tc>
+        <w:tc>
+          <w:tcPr>
+            <w:tcW w:w="1082" w:type="dxa"/>
+          </w:tcPr>
+          <w:p>
+            <w:pPr>
+              <w:rPr>
+                <w:sz w:val="28"/>
+                <w:szCs w:val="28"/>
+              </w:rPr>
+            </w:pPr>
+            <w:r>
+              <w:rPr>
+                <w:sz w:val="28"/>
+                <w:szCs w:val="28"/>
+              </w:rPr>
+              <w:t xml:space="preserve">     </w:t>
+            </w:r>
+            <w:r>
+              <w:rPr>
+                <w:sz w:val="28"/>
+                <w:szCs w:val="28"/>
+              </w:rPr>
+              <w:t>8</w:t>
+            </w:r>
+          </w:p>
+        </w:tc>
+        <w:tc>
+          <w:tcPr>
+            <w:tcW w:w="989" w:type="dxa"/>
+          </w:tcPr>
           <w:p/>
-        </w:tc>
-        <w:tc>
-          <w:tcPr>
-            <w:tcW w:w="1082" w:type="dxa"/>
-          </w:tcPr>
-          <w:p>
-            <w:pPr>
-              <w:rPr>
-                <w:sz w:val="28"/>
-                <w:szCs w:val="28"/>
-              </w:rPr>
-            </w:pPr>
-          </w:p>
-          <w:p>
-            <w:pPr>
-              <w:rPr>
-                <w:sz w:val="28"/>
-                <w:szCs w:val="28"/>
-              </w:rPr>
-            </w:pPr>
-            <w:r>
-              <w:rPr>
-                <w:sz w:val="28"/>
-                <w:szCs w:val="28"/>
-              </w:rPr>
-              <w:t xml:space="preserve">     </w:t>
-            </w:r>
-            <w:r>
-              <w:rPr>
-                <w:sz w:val="28"/>
-                <w:szCs w:val="28"/>
-              </w:rPr>
-              <w:t>5</w:t>
-            </w:r>
-          </w:p>
-        </w:tc>
-        <w:tc>
-          <w:tcPr>
-            <w:tcW w:w="989" w:type="dxa"/>
-          </w:tcPr>
-          <w:p>
-            <w:pPr>
-              <w:rPr>
-                <w:sz w:val="28"/>
-                <w:szCs w:val="28"/>
-              </w:rPr>
-            </w:pPr>
-          </w:p>
-          <w:p>
-            <w:pPr>
-              <w:rPr>
-                <w:sz w:val="28"/>
-                <w:szCs w:val="28"/>
-              </w:rPr>
-            </w:pPr>
-            <w:r>
-              <w:rPr>
-                <w:sz w:val="28"/>
-                <w:szCs w:val="28"/>
-              </w:rPr>
-              <w:t xml:space="preserve">    3</w:t>
+          <w:p>
+            <w:r>
+              <w:t xml:space="preserve">    </w:t>
+            </w:r>
+            <w:r>
+              <w:rPr>
+                <w:sz w:val="28"/>
+                <w:szCs w:val="28"/>
+              </w:rPr>
+              <w:t>4</w:t>
             </w:r>
           </w:p>
         </w:tc>
@@ -1220,7 +1717,7 @@
                 <w:sz w:val="28"/>
                 <w:szCs w:val="28"/>
               </w:rPr>
-              <w:t>6</w:t>
+              <w:t>9</w:t>
             </w:r>
           </w:p>
         </w:tc>
@@ -1254,16 +1751,8 @@
                 <w:sz w:val="28"/>
                 <w:szCs w:val="28"/>
               </w:rPr>
-              <w:t>See the time and date of a text in a group when it was send</w:t>
-            </w:r>
-          </w:p>
-          <w:p>
-            <w:pPr>
-              <w:rPr>
-                <w:sz w:val="28"/>
-                <w:szCs w:val="28"/>
-              </w:rPr>
-            </w:pPr>
+              <w:t>Have a group photo</w:t>
+            </w:r>
           </w:p>
         </w:tc>
         <w:tc>
@@ -1282,492 +1771,9 @@
                 <w:sz w:val="28"/>
                 <w:szCs w:val="28"/>
               </w:rPr>
-              <w:t>I can have relative information of a event</w:t>
-            </w:r>
-          </w:p>
-          <w:p/>
-        </w:tc>
-        <w:tc>
-          <w:tcPr>
-            <w:tcW w:w="1082" w:type="dxa"/>
-          </w:tcPr>
-          <w:p>
-            <w:pPr>
-              <w:rPr>
-                <w:sz w:val="28"/>
-                <w:szCs w:val="28"/>
-              </w:rPr>
-            </w:pPr>
-          </w:p>
-          <w:p>
-            <w:pPr>
-              <w:rPr>
-                <w:sz w:val="28"/>
-                <w:szCs w:val="28"/>
-              </w:rPr>
-            </w:pPr>
-            <w:r>
-              <w:rPr>
-                <w:sz w:val="28"/>
-                <w:szCs w:val="28"/>
-              </w:rPr>
-              <w:t xml:space="preserve">     </w:t>
-            </w:r>
-            <w:r>
-              <w:rPr>
-                <w:sz w:val="28"/>
-                <w:szCs w:val="28"/>
-              </w:rPr>
-              <w:t>6</w:t>
-            </w:r>
-          </w:p>
-        </w:tc>
-        <w:tc>
-          <w:tcPr>
-            <w:tcW w:w="989" w:type="dxa"/>
-          </w:tcPr>
-          <w:p/>
-          <w:p>
-            <w:pPr>
-              <w:rPr>
-                <w:sz w:val="28"/>
-                <w:szCs w:val="28"/>
-              </w:rPr>
-            </w:pPr>
-            <w:r>
-              <w:rPr>
-                <w:sz w:val="28"/>
-                <w:szCs w:val="28"/>
-              </w:rPr>
-              <w:t xml:space="preserve">    3</w:t>
-            </w:r>
-          </w:p>
-        </w:tc>
-        <w:tc>
-          <w:tcPr>
-            <w:tcW w:w="1238" w:type="dxa"/>
-          </w:tcPr>
-          <w:p>
-            <w:pPr>
-              <w:rPr>
-                <w:sz w:val="28"/>
-                <w:szCs w:val="28"/>
-              </w:rPr>
-            </w:pPr>
-            <w:r>
-              <w:rPr>
-                <w:sz w:val="28"/>
-                <w:szCs w:val="28"/>
-              </w:rPr>
-              <w:t>To be started</w:t>
-            </w:r>
-          </w:p>
-        </w:tc>
-      </w:tr>
-      <w:tr>
-        <w:trPr>
-          <w:trHeight w:val="503"/>
-        </w:trPr>
-        <w:tc>
-          <w:tcPr>
-            <w:tcW w:w="805" w:type="dxa"/>
-          </w:tcPr>
-          <w:p>
-            <w:pPr>
-              <w:rPr>
-                <w:sz w:val="28"/>
-                <w:szCs w:val="28"/>
-              </w:rPr>
-            </w:pPr>
-            <w:r>
-              <w:rPr>
-                <w:sz w:val="28"/>
-                <w:szCs w:val="28"/>
-              </w:rPr>
-              <w:t xml:space="preserve">   </w:t>
-            </w:r>
-            <w:r>
-              <w:rPr>
-                <w:sz w:val="28"/>
-                <w:szCs w:val="28"/>
-              </w:rPr>
-              <w:t>7</w:t>
-            </w:r>
-          </w:p>
-        </w:tc>
-        <w:tc>
-          <w:tcPr>
-            <w:tcW w:w="1340" w:type="dxa"/>
-          </w:tcPr>
-          <w:p>
-            <w:r>
-              <w:rPr>
-                <w:sz w:val="28"/>
-                <w:szCs w:val="28"/>
-              </w:rPr>
-              <w:t xml:space="preserve">    User</w:t>
-            </w:r>
-          </w:p>
-        </w:tc>
-        <w:tc>
-          <w:tcPr>
-            <w:tcW w:w="3469" w:type="dxa"/>
-          </w:tcPr>
-          <w:p>
-            <w:pPr>
-              <w:rPr>
-                <w:sz w:val="28"/>
-                <w:szCs w:val="28"/>
-              </w:rPr>
-            </w:pPr>
-            <w:r>
-              <w:rPr>
-                <w:sz w:val="28"/>
-                <w:szCs w:val="28"/>
-              </w:rPr>
-              <w:t>See older message in a group</w:t>
-            </w:r>
-          </w:p>
-        </w:tc>
-        <w:tc>
-          <w:tcPr>
-            <w:tcW w:w="3209" w:type="dxa"/>
-          </w:tcPr>
-          <w:p>
-            <w:pPr>
-              <w:rPr>
-                <w:sz w:val="28"/>
-                <w:szCs w:val="28"/>
-              </w:rPr>
-            </w:pPr>
-            <w:r>
-              <w:rPr>
-                <w:sz w:val="28"/>
-                <w:szCs w:val="28"/>
-              </w:rPr>
-              <w:t>I can be up to date of what is happening in that particular group</w:t>
-            </w:r>
-          </w:p>
-          <w:p/>
-        </w:tc>
-        <w:tc>
-          <w:tcPr>
-            <w:tcW w:w="1082" w:type="dxa"/>
-          </w:tcPr>
-          <w:p>
-            <w:pPr>
-              <w:rPr>
-                <w:sz w:val="28"/>
-                <w:szCs w:val="28"/>
-              </w:rPr>
-            </w:pPr>
-            <w:r>
-              <w:rPr>
-                <w:sz w:val="28"/>
-                <w:szCs w:val="28"/>
-              </w:rPr>
-              <w:t xml:space="preserve">     </w:t>
-            </w:r>
-          </w:p>
-          <w:p>
-            <w:pPr>
-              <w:rPr>
-                <w:sz w:val="28"/>
-                <w:szCs w:val="28"/>
-              </w:rPr>
-            </w:pPr>
-            <w:r>
-              <w:rPr>
-                <w:sz w:val="28"/>
-                <w:szCs w:val="28"/>
-              </w:rPr>
-              <w:t xml:space="preserve">     </w:t>
-            </w:r>
-            <w:r>
-              <w:rPr>
-                <w:sz w:val="28"/>
-                <w:szCs w:val="28"/>
-              </w:rPr>
-              <w:t>7</w:t>
-            </w:r>
-          </w:p>
-        </w:tc>
-        <w:tc>
-          <w:tcPr>
-            <w:tcW w:w="989" w:type="dxa"/>
-          </w:tcPr>
-          <w:p/>
-          <w:p/>
-          <w:p>
-            <w:r>
-              <w:t xml:space="preserve">    </w:t>
-            </w:r>
-            <w:r>
-              <w:rPr>
-                <w:sz w:val="28"/>
-                <w:szCs w:val="28"/>
-              </w:rPr>
-              <w:t>4</w:t>
-            </w:r>
-          </w:p>
-        </w:tc>
-        <w:tc>
-          <w:tcPr>
-            <w:tcW w:w="1238" w:type="dxa"/>
-          </w:tcPr>
-          <w:p>
-            <w:pPr>
-              <w:rPr>
-                <w:sz w:val="28"/>
-                <w:szCs w:val="28"/>
-              </w:rPr>
-            </w:pPr>
-            <w:r>
-              <w:rPr>
-                <w:sz w:val="28"/>
-                <w:szCs w:val="28"/>
-              </w:rPr>
-              <w:t>To be started</w:t>
-            </w:r>
-          </w:p>
-        </w:tc>
-      </w:tr>
-      <w:tr>
-        <w:trPr>
-          <w:trHeight w:val="475"/>
-        </w:trPr>
-        <w:tc>
-          <w:tcPr>
-            <w:tcW w:w="805" w:type="dxa"/>
-          </w:tcPr>
-          <w:p>
-            <w:pPr>
-              <w:rPr>
-                <w:sz w:val="28"/>
-                <w:szCs w:val="28"/>
-              </w:rPr>
-            </w:pPr>
-            <w:r>
-              <w:rPr>
-                <w:sz w:val="28"/>
-                <w:szCs w:val="28"/>
-              </w:rPr>
-              <w:t xml:space="preserve">   </w:t>
-            </w:r>
-            <w:r>
-              <w:rPr>
-                <w:sz w:val="28"/>
-                <w:szCs w:val="28"/>
-              </w:rPr>
-              <w:t>8</w:t>
-            </w:r>
-          </w:p>
-        </w:tc>
-        <w:tc>
-          <w:tcPr>
-            <w:tcW w:w="1340" w:type="dxa"/>
-          </w:tcPr>
-          <w:p>
-            <w:r>
-              <w:rPr>
-                <w:sz w:val="28"/>
-                <w:szCs w:val="28"/>
-              </w:rPr>
-              <w:t xml:space="preserve">    User</w:t>
-            </w:r>
-          </w:p>
-        </w:tc>
-        <w:tc>
-          <w:tcPr>
-            <w:tcW w:w="3469" w:type="dxa"/>
-          </w:tcPr>
-          <w:p>
-            <w:pPr>
-              <w:rPr>
-                <w:sz w:val="28"/>
-                <w:szCs w:val="28"/>
-              </w:rPr>
-            </w:pPr>
-            <w:r>
-              <w:rPr>
-                <w:sz w:val="28"/>
-                <w:szCs w:val="28"/>
-              </w:rPr>
-              <w:t>See latest message of a group in sidebar</w:t>
-            </w:r>
-          </w:p>
-        </w:tc>
-        <w:tc>
-          <w:tcPr>
-            <w:tcW w:w="3209" w:type="dxa"/>
-          </w:tcPr>
-          <w:p>
-            <w:pPr>
-              <w:rPr>
-                <w:sz w:val="28"/>
-                <w:szCs w:val="28"/>
-              </w:rPr>
-            </w:pPr>
-            <w:r>
-              <w:rPr>
-                <w:sz w:val="28"/>
-                <w:szCs w:val="28"/>
-              </w:rPr>
-              <w:t>I know I missed a text</w:t>
-            </w:r>
-          </w:p>
-        </w:tc>
-        <w:tc>
-          <w:tcPr>
-            <w:tcW w:w="1082" w:type="dxa"/>
-          </w:tcPr>
-          <w:p>
-            <w:pPr>
-              <w:rPr>
-                <w:sz w:val="28"/>
-                <w:szCs w:val="28"/>
-              </w:rPr>
-            </w:pPr>
-            <w:r>
-              <w:rPr>
-                <w:sz w:val="28"/>
-                <w:szCs w:val="28"/>
-              </w:rPr>
-              <w:t xml:space="preserve">     </w:t>
-            </w:r>
-            <w:r>
-              <w:rPr>
-                <w:sz w:val="28"/>
-                <w:szCs w:val="28"/>
-              </w:rPr>
-              <w:t>8</w:t>
-            </w:r>
-          </w:p>
-        </w:tc>
-        <w:tc>
-          <w:tcPr>
-            <w:tcW w:w="989" w:type="dxa"/>
-          </w:tcPr>
-          <w:p/>
-          <w:p>
-            <w:r>
-              <w:t xml:space="preserve">    </w:t>
-            </w:r>
-            <w:r>
-              <w:rPr>
-                <w:sz w:val="28"/>
-                <w:szCs w:val="28"/>
-              </w:rPr>
-              <w:t>4</w:t>
-            </w:r>
-          </w:p>
-        </w:tc>
-        <w:tc>
-          <w:tcPr>
-            <w:tcW w:w="1238" w:type="dxa"/>
-          </w:tcPr>
-          <w:p>
-            <w:pPr>
-              <w:rPr>
-                <w:sz w:val="28"/>
-                <w:szCs w:val="28"/>
-              </w:rPr>
-            </w:pPr>
-            <w:r>
-              <w:rPr>
-                <w:sz w:val="28"/>
-                <w:szCs w:val="28"/>
-              </w:rPr>
-              <w:t>To be started</w:t>
-            </w:r>
-          </w:p>
-        </w:tc>
-      </w:tr>
-      <w:tr>
-        <w:trPr>
-          <w:trHeight w:val="503"/>
-        </w:trPr>
-        <w:tc>
-          <w:tcPr>
-            <w:tcW w:w="805" w:type="dxa"/>
-          </w:tcPr>
-          <w:p>
-            <w:pPr>
-              <w:rPr>
-                <w:sz w:val="28"/>
-                <w:szCs w:val="28"/>
-              </w:rPr>
-            </w:pPr>
-            <w:r>
-              <w:rPr>
-                <w:sz w:val="28"/>
-                <w:szCs w:val="28"/>
-              </w:rPr>
-              <w:t xml:space="preserve">   </w:t>
-            </w:r>
-            <w:r>
-              <w:rPr>
-                <w:sz w:val="28"/>
-                <w:szCs w:val="28"/>
-              </w:rPr>
-              <w:t>9</w:t>
-            </w:r>
-          </w:p>
-        </w:tc>
-        <w:tc>
-          <w:tcPr>
-            <w:tcW w:w="1340" w:type="dxa"/>
-          </w:tcPr>
-          <w:p>
-            <w:r>
-              <w:rPr>
-                <w:sz w:val="28"/>
-                <w:szCs w:val="28"/>
-              </w:rPr>
-              <w:t xml:space="preserve">    User</w:t>
-            </w:r>
-          </w:p>
-        </w:tc>
-        <w:tc>
-          <w:tcPr>
-            <w:tcW w:w="3469" w:type="dxa"/>
-          </w:tcPr>
-          <w:p>
-            <w:pPr>
-              <w:rPr>
-                <w:sz w:val="28"/>
-                <w:szCs w:val="28"/>
-              </w:rPr>
-            </w:pPr>
-            <w:r>
-              <w:rPr>
-                <w:sz w:val="28"/>
-                <w:szCs w:val="28"/>
-              </w:rPr>
-              <w:t>Have a different color text</w:t>
-            </w:r>
-          </w:p>
-        </w:tc>
-        <w:tc>
-          <w:tcPr>
-            <w:tcW w:w="3209" w:type="dxa"/>
-          </w:tcPr>
-          <w:p>
-            <w:pPr>
-              <w:rPr>
-                <w:sz w:val="28"/>
-                <w:szCs w:val="28"/>
-              </w:rPr>
-            </w:pPr>
-            <w:r>
-              <w:rPr>
-                <w:sz w:val="28"/>
-                <w:szCs w:val="28"/>
-              </w:rPr>
-              <w:t>It is easy to separate my text from rest of the members</w:t>
-            </w:r>
-          </w:p>
-          <w:p/>
+              <w:t>It will help me distinguish between different group chats</w:t>
+            </w:r>
+          </w:p>
         </w:tc>
         <w:tc>
           <w:tcPr>

</xml_diff>

<commit_message>
sprint backlog 3 added
</commit_message>
<xml_diff>
--- a/Backlogs/Product Backlog.docx
+++ b/Backlogs/Product Backlog.docx
@@ -18,21 +18,43 @@
           <w:sz w:val="48"/>
           <w:szCs w:val="48"/>
         </w:rPr>
-        <w:t>Product Backlog :</w:t>
+        <w:t xml:space="preserve">Product </w:t>
       </w:r>
+      <w:proofErr w:type="gramStart"/>
+      <w:r>
+        <w:rPr>
+          <w:rFonts w:ascii="Times New Roman" w:hAnsi="Times New Roman" w:cs="Times New Roman"/>
+          <w:b/>
+          <w:bCs/>
+          <w:sz w:val="48"/>
+          <w:szCs w:val="48"/>
+        </w:rPr>
+        <w:t>Backlog :</w:t>
+      </w:r>
+      <w:proofErr w:type="gramEnd"/>
       <w:r>
         <w:t xml:space="preserve"> </w:t>
       </w:r>
       <w:r>
         <w:t xml:space="preserve"> </w:t>
       </w:r>
+      <w:proofErr w:type="spellStart"/>
       <w:r>
         <w:rPr>
           <w:rFonts w:ascii="Times New Roman" w:hAnsi="Times New Roman" w:cs="Times New Roman"/>
           <w:sz w:val="48"/>
           <w:szCs w:val="48"/>
         </w:rPr>
-        <w:t xml:space="preserve">Whatsapp </w:t>
+        <w:t>Whatsapp</w:t>
+      </w:r>
+      <w:proofErr w:type="spellEnd"/>
+      <w:r>
+        <w:rPr>
+          <w:rFonts w:ascii="Times New Roman" w:hAnsi="Times New Roman" w:cs="Times New Roman"/>
+          <w:sz w:val="48"/>
+          <w:szCs w:val="48"/>
+        </w:rPr>
+        <w:t xml:space="preserve"> </w:t>
       </w:r>
       <w:r>
         <w:rPr>
@@ -839,7 +861,7 @@
                 <w:sz w:val="28"/>
                 <w:szCs w:val="28"/>
               </w:rPr>
-              <w:t>In Progress</w:t>
+              <w:t>Done</w:t>
             </w:r>
           </w:p>
         </w:tc>
@@ -1018,7 +1040,7 @@
                 <w:sz w:val="28"/>
                 <w:szCs w:val="28"/>
               </w:rPr>
-              <w:t>In Progress</w:t>
+              <w:t>Done</w:t>
             </w:r>
           </w:p>
         </w:tc>
@@ -1084,8 +1106,17 @@
                 <w:sz w:val="28"/>
                 <w:szCs w:val="28"/>
               </w:rPr>
-              <w:t>See the time and date of a text in a group when it was send</w:t>
-            </w:r>
+              <w:t xml:space="preserve">See the time and date of a text in a group when it was </w:t>
+            </w:r>
+            <w:proofErr w:type="gramStart"/>
+            <w:r>
+              <w:rPr>
+                <w:sz w:val="28"/>
+                <w:szCs w:val="28"/>
+              </w:rPr>
+              <w:t>send</w:t>
+            </w:r>
+            <w:proofErr w:type="gramEnd"/>
           </w:p>
           <w:p>
             <w:pPr>
@@ -1210,7 +1241,7 @@
                 <w:sz w:val="28"/>
                 <w:szCs w:val="28"/>
               </w:rPr>
-              <w:t>To be started</w:t>
+              <w:t>Done</w:t>
             </w:r>
           </w:p>
         </w:tc>
@@ -1373,7 +1404,7 @@
                 <w:sz w:val="28"/>
                 <w:szCs w:val="28"/>
               </w:rPr>
-              <w:t>To be started</w:t>
+              <w:t>Done</w:t>
             </w:r>
           </w:p>
         </w:tc>

</xml_diff>

<commit_message>
product backlog updated $ sprint backlog 4 added
</commit_message>
<xml_diff>
--- a/Backlogs/Product Backlog.docx
+++ b/Backlogs/Product Backlog.docx
@@ -18,43 +18,21 @@
           <w:sz w:val="48"/>
           <w:szCs w:val="48"/>
         </w:rPr>
-        <w:t xml:space="preserve">Product </w:t>
+        <w:t>Product Backlog :</w:t>
       </w:r>
-      <w:proofErr w:type="gramStart"/>
-      <w:r>
-        <w:rPr>
-          <w:rFonts w:ascii="Times New Roman" w:hAnsi="Times New Roman" w:cs="Times New Roman"/>
-          <w:b/>
-          <w:bCs/>
-          <w:sz w:val="48"/>
-          <w:szCs w:val="48"/>
-        </w:rPr>
-        <w:t>Backlog :</w:t>
-      </w:r>
-      <w:proofErr w:type="gramEnd"/>
       <w:r>
         <w:t xml:space="preserve"> </w:t>
       </w:r>
       <w:r>
         <w:t xml:space="preserve"> </w:t>
       </w:r>
-      <w:proofErr w:type="spellStart"/>
       <w:r>
         <w:rPr>
           <w:rFonts w:ascii="Times New Roman" w:hAnsi="Times New Roman" w:cs="Times New Roman"/>
           <w:sz w:val="48"/>
           <w:szCs w:val="48"/>
         </w:rPr>
-        <w:t>Whatsapp</w:t>
-      </w:r>
-      <w:proofErr w:type="spellEnd"/>
-      <w:r>
-        <w:rPr>
-          <w:rFonts w:ascii="Times New Roman" w:hAnsi="Times New Roman" w:cs="Times New Roman"/>
-          <w:sz w:val="48"/>
-          <w:szCs w:val="48"/>
-        </w:rPr>
-        <w:t xml:space="preserve"> </w:t>
+        <w:t xml:space="preserve">Whatsapp </w:t>
       </w:r>
       <w:r>
         <w:rPr>
@@ -1106,17 +1084,8 @@
                 <w:sz w:val="28"/>
                 <w:szCs w:val="28"/>
               </w:rPr>
-              <w:t xml:space="preserve">See the time and date of a text in a group when it was </w:t>
-            </w:r>
-            <w:proofErr w:type="gramStart"/>
-            <w:r>
-              <w:rPr>
-                <w:sz w:val="28"/>
-                <w:szCs w:val="28"/>
-              </w:rPr>
-              <w:t>send</w:t>
-            </w:r>
-            <w:proofErr w:type="gramEnd"/>
+              <w:t>See the time and date of a text in a group when it was send</w:t>
+            </w:r>
           </w:p>
           <w:p>
             <w:pPr>
@@ -1565,7 +1534,7 @@
                 <w:sz w:val="28"/>
                 <w:szCs w:val="28"/>
               </w:rPr>
-              <w:t>In Progress</w:t>
+              <w:t>Done</w:t>
             </w:r>
           </w:p>
         </w:tc>
@@ -1716,7 +1685,7 @@
                 <w:sz w:val="28"/>
                 <w:szCs w:val="28"/>
               </w:rPr>
-              <w:t>In Progress</w:t>
+              <w:t>Done</w:t>
             </w:r>
           </w:p>
         </w:tc>
@@ -1879,7 +1848,7 @@
                 <w:sz w:val="28"/>
                 <w:szCs w:val="28"/>
               </w:rPr>
-              <w:t>To be started</w:t>
+              <w:t>Done</w:t>
             </w:r>
           </w:p>
         </w:tc>
@@ -2046,7 +2015,7 @@
                 <w:sz w:val="28"/>
                 <w:szCs w:val="28"/>
               </w:rPr>
-              <w:t>To be started</w:t>
+              <w:t>Done</w:t>
             </w:r>
           </w:p>
         </w:tc>

</xml_diff>